<commit_message>
Advance in the method of engineering
</commit_message>
<xml_diff>
--- a/Docs/Método de la Ingeniería.docx
+++ b/Docs/Método de la Ingeniería.docx
@@ -125,7 +125,7 @@
         <w:pStyle w:val="Prrafodelista"/>
         <w:numPr>
           <w:ilvl w:val="0"/>
-          <w:numId w:val="2"/>
+          <w:numId w:val="1"/>
         </w:numPr>
         <w:spacing w:after="0" w:line="240" w:lineRule="auto"/>
         <w:rPr>
@@ -136,8 +136,14 @@
           <w:lang w:val="es-ES"/>
         </w:rPr>
       </w:pPr>
-      <w:bookmarkStart w:id="0" w:name="_GoBack"/>
-      <w:bookmarkEnd w:id="0"/>
+      <w:r>
+        <w:rPr>
+          <w:sz w:val="24"/>
+          <w:szCs w:val="24"/>
+          <w:lang w:val="es-ES"/>
+        </w:rPr>
+        <w:t>Hacer que los jugadores de una misma partida tengan una latencia cercana entre sí.</w:t>
+      </w:r>
     </w:p>
     <w:p>
       <w:pPr>
@@ -161,7 +167,7 @@
           <w:szCs w:val="24"/>
           <w:lang w:val="es-ES"/>
         </w:rPr>
-        <w:t>Hacer que los jugadores de una misma partida tengan una latencia cercana entre sí.</w:t>
+        <w:t>Proponer una implementación para el modo plataforma.</w:t>
       </w:r>
     </w:p>
     <w:p>
@@ -186,39 +192,15 @@
           <w:szCs w:val="24"/>
           <w:lang w:val="es-ES"/>
         </w:rPr>
-        <w:t>Proponer una implementación para el modo plataforma.</w:t>
-      </w:r>
-    </w:p>
-    <w:p>
-      <w:pPr>
-        <w:pStyle w:val="Prrafodelista"/>
-        <w:numPr>
-          <w:ilvl w:val="0"/>
-          <w:numId w:val="1"/>
-        </w:numPr>
-        <w:spacing w:after="0" w:line="240" w:lineRule="auto"/>
-        <w:rPr>
-          <w:b/>
-          <w:i/>
-          <w:sz w:val="24"/>
-          <w:szCs w:val="24"/>
-          <w:lang w:val="es-ES"/>
-        </w:rPr>
-      </w:pPr>
-      <w:r>
-        <w:rPr>
-          <w:sz w:val="24"/>
-          <w:szCs w:val="24"/>
-          <w:lang w:val="es-ES"/>
-        </w:rPr>
         <w:t>Proponer una implementación para Fornite del día de San Valentín.</w:t>
       </w:r>
     </w:p>
     <w:p>
       <w:pPr>
         <w:spacing w:after="0" w:line="240" w:lineRule="auto"/>
-        <w:ind w:left="360"/>
-        <w:rPr>
+        <w:rPr>
+          <w:b/>
+          <w:i/>
           <w:sz w:val="24"/>
           <w:szCs w:val="24"/>
           <w:lang w:val="es-ES"/>
@@ -228,8 +210,156 @@
     <w:p>
       <w:pPr>
         <w:spacing w:after="0" w:line="240" w:lineRule="auto"/>
+        <w:rPr>
+          <w:b/>
+          <w:i/>
+          <w:sz w:val="24"/>
+          <w:szCs w:val="24"/>
+          <w:lang w:val="es-ES"/>
+        </w:rPr>
+      </w:pPr>
+      <w:r>
+        <w:rPr>
+          <w:b/>
+          <w:i/>
+          <w:sz w:val="24"/>
+          <w:szCs w:val="24"/>
+          <w:lang w:val="es-ES"/>
+        </w:rPr>
+        <w:t>Fase 2: Recopilación de la información</w:t>
+      </w:r>
+    </w:p>
+    <w:p>
+      <w:pPr>
+        <w:spacing w:after="0" w:line="240" w:lineRule="auto"/>
         <w:ind w:left="360"/>
         <w:rPr>
+          <w:sz w:val="24"/>
+          <w:szCs w:val="24"/>
+          <w:lang w:val="es-ES"/>
+        </w:rPr>
+      </w:pPr>
+    </w:p>
+    <w:p>
+      <w:pPr>
+        <w:pStyle w:val="Prrafodelista"/>
+        <w:numPr>
+          <w:ilvl w:val="0"/>
+          <w:numId w:val="4"/>
+        </w:numPr>
+        <w:spacing w:after="0" w:line="240" w:lineRule="auto"/>
+        <w:rPr>
+          <w:sz w:val="24"/>
+          <w:szCs w:val="24"/>
+          <w:lang w:val="es-ES"/>
+        </w:rPr>
+      </w:pPr>
+      <w:r>
+        <w:rPr>
+          <w:b/>
+          <w:sz w:val="24"/>
+          <w:szCs w:val="24"/>
+          <w:lang w:val="es-ES"/>
+        </w:rPr>
+        <w:t>Ranking:</w:t>
+      </w:r>
+      <w:r>
+        <w:rPr>
+          <w:sz w:val="24"/>
+          <w:szCs w:val="24"/>
+          <w:lang w:val="es-ES"/>
+        </w:rPr>
+        <w:t xml:space="preserve"> Lista de personas o cosas ordenadas por un criterio determinado.</w:t>
+      </w:r>
+    </w:p>
+    <w:p>
+      <w:pPr>
+        <w:pStyle w:val="Prrafodelista"/>
+        <w:numPr>
+          <w:ilvl w:val="0"/>
+          <w:numId w:val="4"/>
+        </w:numPr>
+        <w:spacing w:after="0" w:line="240" w:lineRule="auto"/>
+        <w:rPr>
+          <w:sz w:val="24"/>
+          <w:szCs w:val="24"/>
+          <w:lang w:val="es-ES"/>
+        </w:rPr>
+      </w:pPr>
+      <w:r>
+        <w:rPr>
+          <w:b/>
+          <w:sz w:val="24"/>
+          <w:szCs w:val="24"/>
+          <w:lang w:val="es-ES"/>
+        </w:rPr>
+        <w:t>Latencia:</w:t>
+      </w:r>
+      <w:r>
+        <w:rPr>
+          <w:sz w:val="24"/>
+          <w:szCs w:val="24"/>
+          <w:lang w:val="es-ES"/>
+        </w:rPr>
+        <w:t xml:space="preserve"> Tiempo </w:t>
+      </w:r>
+      <w:r>
+        <w:rPr>
+          <w:sz w:val="24"/>
+          <w:szCs w:val="24"/>
+          <w:lang w:val="es-ES"/>
+        </w:rPr>
+        <w:t>en que tarda en transmitirse un paquete dentro de una red, es un factor clave en las conexiones a internet, para medirla se utiliza el ping.</w:t>
+      </w:r>
+    </w:p>
+    <w:p>
+      <w:pPr>
+        <w:pStyle w:val="Prrafodelista"/>
+        <w:numPr>
+          <w:ilvl w:val="0"/>
+          <w:numId w:val="4"/>
+        </w:numPr>
+        <w:spacing w:after="0" w:line="240" w:lineRule="auto"/>
+        <w:rPr>
+          <w:sz w:val="24"/>
+          <w:szCs w:val="24"/>
+          <w:lang w:val="es-ES"/>
+        </w:rPr>
+      </w:pPr>
+      <w:r>
+        <w:rPr>
+          <w:b/>
+          <w:sz w:val="24"/>
+          <w:szCs w:val="24"/>
+          <w:lang w:val="es-ES"/>
+        </w:rPr>
+        <w:t>Ping:</w:t>
+      </w:r>
+      <w:r>
+        <w:rPr>
+          <w:sz w:val="24"/>
+          <w:szCs w:val="24"/>
+          <w:lang w:val="es-ES"/>
+        </w:rPr>
+        <w:t xml:space="preserve"> Mide el tiempo en que tarda en comunicarse una conexión local con un equipo remoto en la red.</w:t>
+      </w:r>
+    </w:p>
+    <w:p>
+      <w:pPr>
+        <w:spacing w:after="0" w:line="240" w:lineRule="auto"/>
+        <w:ind w:left="360"/>
+        <w:rPr>
+          <w:sz w:val="24"/>
+          <w:szCs w:val="24"/>
+          <w:lang w:val="es-ES"/>
+        </w:rPr>
+      </w:pPr>
+    </w:p>
+    <w:p>
+      <w:pPr>
+        <w:spacing w:after="0" w:line="240" w:lineRule="auto"/>
+        <w:ind w:left="360"/>
+        <w:rPr>
           <w:b/>
           <w:i/>
           <w:sz w:val="24"/>
@@ -237,6 +367,8 @@
           <w:lang w:val="es-ES"/>
         </w:rPr>
       </w:pPr>
+      <w:bookmarkStart w:id="0" w:name="_GoBack"/>
+      <w:bookmarkEnd w:id="0"/>
     </w:p>
     <w:sectPr>
       <w:pgSz w:w="12240" w:h="15840"/>
@@ -271,12 +403,126 @@
         <v:path o:extrusionok="f" gradientshapeok="t" o:connecttype="rect"/>
         <o:lock v:ext="edit" aspectratio="t"/>
       </v:shapetype>
-      <v:shape id="_x0000_i1030" type="#_x0000_t75" style="width:11.25pt;height:11.25pt" o:bullet="t">
+      <v:shape id="_x0000_i1035" type="#_x0000_t75" style="width:11.25pt;height:11.25pt" o:bullet="t">
         <v:imagedata r:id="rId1" o:title="mso4386"/>
       </v:shape>
     </w:pict>
   </w:numPicBullet>
   <w:abstractNum w:abstractNumId="0" w15:restartNumberingAfterBreak="0">
+    <w:nsid w:val="1DDD7105"/>
+    <w:multiLevelType w:val="hybridMultilevel"/>
+    <w:tmpl w:val="21DA1968"/>
+    <w:lvl w:ilvl="0" w:tplc="240A0007">
+      <w:start w:val="1"/>
+      <w:numFmt w:val="bullet"/>
+      <w:lvlText w:val=""/>
+      <w:lvlPicBulletId w:val="0"/>
+      <w:lvlJc w:val="left"/>
+      <w:pPr>
+        <w:ind w:left="1080" w:hanging="360"/>
+      </w:pPr>
+      <w:rPr>
+        <w:rFonts w:ascii="Symbol" w:hAnsi="Symbol" w:hint="default"/>
+      </w:rPr>
+    </w:lvl>
+    <w:lvl w:ilvl="1" w:tplc="240A0003" w:tentative="1">
+      <w:start w:val="1"/>
+      <w:numFmt w:val="bullet"/>
+      <w:lvlText w:val="o"/>
+      <w:lvlJc w:val="left"/>
+      <w:pPr>
+        <w:ind w:left="1800" w:hanging="360"/>
+      </w:pPr>
+      <w:rPr>
+        <w:rFonts w:ascii="Courier New" w:hAnsi="Courier New" w:cs="Courier New" w:hint="default"/>
+      </w:rPr>
+    </w:lvl>
+    <w:lvl w:ilvl="2" w:tplc="240A0005" w:tentative="1">
+      <w:start w:val="1"/>
+      <w:numFmt w:val="bullet"/>
+      <w:lvlText w:val=""/>
+      <w:lvlJc w:val="left"/>
+      <w:pPr>
+        <w:ind w:left="2520" w:hanging="360"/>
+      </w:pPr>
+      <w:rPr>
+        <w:rFonts w:ascii="Wingdings" w:hAnsi="Wingdings" w:hint="default"/>
+      </w:rPr>
+    </w:lvl>
+    <w:lvl w:ilvl="3" w:tplc="240A0001" w:tentative="1">
+      <w:start w:val="1"/>
+      <w:numFmt w:val="bullet"/>
+      <w:lvlText w:val=""/>
+      <w:lvlJc w:val="left"/>
+      <w:pPr>
+        <w:ind w:left="3240" w:hanging="360"/>
+      </w:pPr>
+      <w:rPr>
+        <w:rFonts w:ascii="Symbol" w:hAnsi="Symbol" w:hint="default"/>
+      </w:rPr>
+    </w:lvl>
+    <w:lvl w:ilvl="4" w:tplc="240A0003" w:tentative="1">
+      <w:start w:val="1"/>
+      <w:numFmt w:val="bullet"/>
+      <w:lvlText w:val="o"/>
+      <w:lvlJc w:val="left"/>
+      <w:pPr>
+        <w:ind w:left="3960" w:hanging="360"/>
+      </w:pPr>
+      <w:rPr>
+        <w:rFonts w:ascii="Courier New" w:hAnsi="Courier New" w:cs="Courier New" w:hint="default"/>
+      </w:rPr>
+    </w:lvl>
+    <w:lvl w:ilvl="5" w:tplc="240A0005" w:tentative="1">
+      <w:start w:val="1"/>
+      <w:numFmt w:val="bullet"/>
+      <w:lvlText w:val=""/>
+      <w:lvlJc w:val="left"/>
+      <w:pPr>
+        <w:ind w:left="4680" w:hanging="360"/>
+      </w:pPr>
+      <w:rPr>
+        <w:rFonts w:ascii="Wingdings" w:hAnsi="Wingdings" w:hint="default"/>
+      </w:rPr>
+    </w:lvl>
+    <w:lvl w:ilvl="6" w:tplc="240A0001" w:tentative="1">
+      <w:start w:val="1"/>
+      <w:numFmt w:val="bullet"/>
+      <w:lvlText w:val=""/>
+      <w:lvlJc w:val="left"/>
+      <w:pPr>
+        <w:ind w:left="5400" w:hanging="360"/>
+      </w:pPr>
+      <w:rPr>
+        <w:rFonts w:ascii="Symbol" w:hAnsi="Symbol" w:hint="default"/>
+      </w:rPr>
+    </w:lvl>
+    <w:lvl w:ilvl="7" w:tplc="240A0003" w:tentative="1">
+      <w:start w:val="1"/>
+      <w:numFmt w:val="bullet"/>
+      <w:lvlText w:val="o"/>
+      <w:lvlJc w:val="left"/>
+      <w:pPr>
+        <w:ind w:left="6120" w:hanging="360"/>
+      </w:pPr>
+      <w:rPr>
+        <w:rFonts w:ascii="Courier New" w:hAnsi="Courier New" w:cs="Courier New" w:hint="default"/>
+      </w:rPr>
+    </w:lvl>
+    <w:lvl w:ilvl="8" w:tplc="240A0005" w:tentative="1">
+      <w:start w:val="1"/>
+      <w:numFmt w:val="bullet"/>
+      <w:lvlText w:val=""/>
+      <w:lvlJc w:val="left"/>
+      <w:pPr>
+        <w:ind w:left="6840" w:hanging="360"/>
+      </w:pPr>
+      <w:rPr>
+        <w:rFonts w:ascii="Wingdings" w:hAnsi="Wingdings" w:hint="default"/>
+      </w:rPr>
+    </w:lvl>
+  </w:abstractNum>
+  <w:abstractNum w:abstractNumId="1" w15:restartNumberingAfterBreak="0">
     <w:nsid w:val="54BF7069"/>
     <w:multiLevelType w:val="hybridMultilevel"/>
     <w:tmpl w:val="54AA5A22"/>
@@ -390,7 +636,120 @@
       </w:rPr>
     </w:lvl>
   </w:abstractNum>
-  <w:abstractNum w:abstractNumId="1" w15:restartNumberingAfterBreak="0">
+  <w:abstractNum w:abstractNumId="2" w15:restartNumberingAfterBreak="0">
+    <w:nsid w:val="6D3B3DD1"/>
+    <w:multiLevelType w:val="hybridMultilevel"/>
+    <w:tmpl w:val="5C7096BA"/>
+    <w:lvl w:ilvl="0" w:tplc="240A0001">
+      <w:start w:val="1"/>
+      <w:numFmt w:val="bullet"/>
+      <w:lvlText w:val=""/>
+      <w:lvlJc w:val="left"/>
+      <w:pPr>
+        <w:ind w:left="720" w:hanging="360"/>
+      </w:pPr>
+      <w:rPr>
+        <w:rFonts w:ascii="Symbol" w:hAnsi="Symbol" w:hint="default"/>
+      </w:rPr>
+    </w:lvl>
+    <w:lvl w:ilvl="1" w:tplc="240A0003" w:tentative="1">
+      <w:start w:val="1"/>
+      <w:numFmt w:val="bullet"/>
+      <w:lvlText w:val="o"/>
+      <w:lvlJc w:val="left"/>
+      <w:pPr>
+        <w:ind w:left="1440" w:hanging="360"/>
+      </w:pPr>
+      <w:rPr>
+        <w:rFonts w:ascii="Courier New" w:hAnsi="Courier New" w:cs="Courier New" w:hint="default"/>
+      </w:rPr>
+    </w:lvl>
+    <w:lvl w:ilvl="2" w:tplc="240A0005" w:tentative="1">
+      <w:start w:val="1"/>
+      <w:numFmt w:val="bullet"/>
+      <w:lvlText w:val=""/>
+      <w:lvlJc w:val="left"/>
+      <w:pPr>
+        <w:ind w:left="2160" w:hanging="360"/>
+      </w:pPr>
+      <w:rPr>
+        <w:rFonts w:ascii="Wingdings" w:hAnsi="Wingdings" w:hint="default"/>
+      </w:rPr>
+    </w:lvl>
+    <w:lvl w:ilvl="3" w:tplc="240A0001" w:tentative="1">
+      <w:start w:val="1"/>
+      <w:numFmt w:val="bullet"/>
+      <w:lvlText w:val=""/>
+      <w:lvlJc w:val="left"/>
+      <w:pPr>
+        <w:ind w:left="2880" w:hanging="360"/>
+      </w:pPr>
+      <w:rPr>
+        <w:rFonts w:ascii="Symbol" w:hAnsi="Symbol" w:hint="default"/>
+      </w:rPr>
+    </w:lvl>
+    <w:lvl w:ilvl="4" w:tplc="240A0003" w:tentative="1">
+      <w:start w:val="1"/>
+      <w:numFmt w:val="bullet"/>
+      <w:lvlText w:val="o"/>
+      <w:lvlJc w:val="left"/>
+      <w:pPr>
+        <w:ind w:left="3600" w:hanging="360"/>
+      </w:pPr>
+      <w:rPr>
+        <w:rFonts w:ascii="Courier New" w:hAnsi="Courier New" w:cs="Courier New" w:hint="default"/>
+      </w:rPr>
+    </w:lvl>
+    <w:lvl w:ilvl="5" w:tplc="240A0005" w:tentative="1">
+      <w:start w:val="1"/>
+      <w:numFmt w:val="bullet"/>
+      <w:lvlText w:val=""/>
+      <w:lvlJc w:val="left"/>
+      <w:pPr>
+        <w:ind w:left="4320" w:hanging="360"/>
+      </w:pPr>
+      <w:rPr>
+        <w:rFonts w:ascii="Wingdings" w:hAnsi="Wingdings" w:hint="default"/>
+      </w:rPr>
+    </w:lvl>
+    <w:lvl w:ilvl="6" w:tplc="240A0001" w:tentative="1">
+      <w:start w:val="1"/>
+      <w:numFmt w:val="bullet"/>
+      <w:lvlText w:val=""/>
+      <w:lvlJc w:val="left"/>
+      <w:pPr>
+        <w:ind w:left="5040" w:hanging="360"/>
+      </w:pPr>
+      <w:rPr>
+        <w:rFonts w:ascii="Symbol" w:hAnsi="Symbol" w:hint="default"/>
+      </w:rPr>
+    </w:lvl>
+    <w:lvl w:ilvl="7" w:tplc="240A0003" w:tentative="1">
+      <w:start w:val="1"/>
+      <w:numFmt w:val="bullet"/>
+      <w:lvlText w:val="o"/>
+      <w:lvlJc w:val="left"/>
+      <w:pPr>
+        <w:ind w:left="5760" w:hanging="360"/>
+      </w:pPr>
+      <w:rPr>
+        <w:rFonts w:ascii="Courier New" w:hAnsi="Courier New" w:cs="Courier New" w:hint="default"/>
+      </w:rPr>
+    </w:lvl>
+    <w:lvl w:ilvl="8" w:tplc="240A0005" w:tentative="1">
+      <w:start w:val="1"/>
+      <w:numFmt w:val="bullet"/>
+      <w:lvlText w:val=""/>
+      <w:lvlJc w:val="left"/>
+      <w:pPr>
+        <w:ind w:left="6480" w:hanging="360"/>
+      </w:pPr>
+      <w:rPr>
+        <w:rFonts w:ascii="Wingdings" w:hAnsi="Wingdings" w:hint="default"/>
+      </w:rPr>
+    </w:lvl>
+  </w:abstractNum>
+  <w:abstractNum w:abstractNumId="3" w15:restartNumberingAfterBreak="0">
     <w:nsid w:val="707A4F98"/>
     <w:multiLevelType w:val="hybridMultilevel"/>
     <w:tmpl w:val="6034496E"/>
@@ -504,10 +863,16 @@
     </w:lvl>
   </w:abstractNum>
   <w:num w:numId="1">
+    <w:abstractNumId w:val="3"/>
+  </w:num>
+  <w:num w:numId="2">
     <w:abstractNumId w:val="1"/>
   </w:num>
-  <w:num w:numId="2">
+  <w:num w:numId="3">
     <w:abstractNumId w:val="0"/>
+  </w:num>
+  <w:num w:numId="4">
+    <w:abstractNumId w:val="2"/>
   </w:num>
 </w:numbering>
 </file>

</xml_diff>